<commit_message>
add Task 1 2 3 4 5 6 7
</commit_message>
<xml_diff>
--- a/Report/Week2/Son/Task1_.docx
+++ b/Report/Week2/Son/Task1_.docx
@@ -2,6 +2,133 @@
 <file path=word/document.xml><?xml version="1.0" encoding="utf-8"?>
 <w:document xmlns:wpc="http://schemas.microsoft.com/office/word/2010/wordprocessingCanvas" xmlns:cx="http://schemas.microsoft.com/office/drawing/2014/chartex" xmlns:cx1="http://schemas.microsoft.com/office/drawing/2015/9/8/chartex" xmlns:cx2="http://schemas.microsoft.com/office/drawing/2015/10/21/chartex" xmlns:cx3="http://schemas.microsoft.com/office/drawing/2016/5/9/chartex" xmlns:cx4="http://schemas.microsoft.com/office/drawing/2016/5/10/chartex" xmlns:cx5="http://schemas.microsoft.com/office/drawing/2016/5/11/chartex" xmlns:cx6="http://schemas.microsoft.com/office/drawing/2016/5/12/chartex" xmlns:cx7="http://schemas.microsoft.com/office/drawing/2016/5/13/chartex" xmlns:cx8="http://schemas.microsoft.com/office/drawing/2016/5/14/chartex" xmlns:mc="http://schemas.openxmlformats.org/markup-compatibility/2006" xmlns:aink="http://schemas.microsoft.com/office/drawing/2016/ink" xmlns:am3d="http://schemas.microsoft.com/office/drawing/2017/model3d" xmlns:o="urn:schemas-microsoft-com:office:office" xmlns:oel="http://schemas.microsoft.com/office/2019/extlst" xmlns:r="http://schemas.openxmlformats.org/officeDocument/2006/relationships" xmlns:m="http://schemas.openxmlformats.org/officeDocument/2006/math" xmlns:v="urn:schemas-microsoft-com:vml" xmlns:wp14="http://schemas.microsoft.com/office/word/2010/wordprocessingDrawing" xmlns:wp="http://schemas.openxmlformats.org/drawingml/2006/wordprocessingDrawing" xmlns:w10="urn:schemas-microsoft-com:office:word" xmlns:w="http://schemas.openxmlformats.org/wordprocessingml/2006/main" xmlns:w14="http://schemas.microsoft.com/office/word/2010/wordml" xmlns:w15="http://schemas.microsoft.com/office/word/2012/wordml" xmlns:w16cex="http://schemas.microsoft.com/office/word/2018/wordml/cex" xmlns:w16cid="http://schemas.microsoft.com/office/word/2016/wordml/cid" xmlns:w16="http://schemas.microsoft.com/office/word/2018/wordml" xmlns:w16sdtdh="http://schemas.microsoft.com/office/word/2020/wordml/sdtdatahash" xmlns:w16se="http://schemas.microsoft.com/office/word/2015/wordml/symex" xmlns:wpg="http://schemas.microsoft.com/office/word/2010/wordprocessingGroup" xmlns:wpi="http://schemas.microsoft.com/office/word/2010/wordprocessingInk" xmlns:wne="http://schemas.microsoft.com/office/word/2006/wordml" xmlns:wps="http://schemas.microsoft.com/office/word/2010/wordprocessingShape" mc:Ignorable="w14 w15 w16se w16cid w16 w16cex w16sdtdh wp14">
   <w:body>
+    <w:p>
+      <w:pPr>
+        <w:spacing w:after="0" w:line="240" w:lineRule="auto"/>
+        <w:rPr>
+          <w:rFonts w:ascii="Times New Roman" w:eastAsia="Times New Roman" w:hAnsi="Times New Roman" w:cs="Times New Roman"/>
+          <w:sz w:val="24"/>
+          <w:szCs w:val="24"/>
+        </w:rPr>
+      </w:pPr>
+      <w:r>
+        <w:rPr>
+          <w:rFonts w:ascii="Arial" w:eastAsia="Times New Roman" w:hAnsi="Arial" w:cs="Arial"/>
+          <w:b/>
+          <w:bCs/>
+          <w:color w:val="000000"/>
+        </w:rPr>
+        <w:t>Nhóm 23 </w:t>
+      </w:r>
+    </w:p>
+    <w:p>
+      <w:pPr>
+        <w:spacing w:after="0" w:line="240" w:lineRule="auto"/>
+        <w:rPr>
+          <w:rFonts w:ascii="Times New Roman" w:eastAsia="Times New Roman" w:hAnsi="Times New Roman" w:cs="Times New Roman"/>
+          <w:sz w:val="24"/>
+          <w:szCs w:val="24"/>
+        </w:rPr>
+      </w:pPr>
+      <w:r>
+        <w:rPr>
+          <w:rFonts w:ascii="Arial" w:eastAsia="Times New Roman" w:hAnsi="Arial" w:cs="Arial"/>
+          <w:b/>
+          <w:bCs/>
+          <w:color w:val="000000"/>
+        </w:rPr>
+        <w:t>Đề tài: Phát triển service xử lý và lưu trữ video</w:t>
+      </w:r>
+    </w:p>
+    <w:p>
+      <w:pPr>
+        <w:spacing w:after="0" w:line="240" w:lineRule="auto"/>
+        <w:rPr>
+          <w:rFonts w:ascii="Times New Roman" w:eastAsia="Times New Roman" w:hAnsi="Times New Roman" w:cs="Times New Roman"/>
+          <w:sz w:val="24"/>
+          <w:szCs w:val="24"/>
+        </w:rPr>
+      </w:pPr>
+    </w:p>
+    <w:p>
+      <w:pPr>
+        <w:spacing w:after="0" w:line="240" w:lineRule="auto"/>
+        <w:rPr>
+          <w:rFonts w:ascii="Times New Roman" w:eastAsia="Times New Roman" w:hAnsi="Times New Roman" w:cs="Times New Roman"/>
+          <w:sz w:val="24"/>
+          <w:szCs w:val="24"/>
+        </w:rPr>
+      </w:pPr>
+      <w:r>
+        <w:rPr>
+          <w:rFonts w:ascii="Arial" w:eastAsia="Times New Roman" w:hAnsi="Arial" w:cs="Arial"/>
+          <w:b/>
+          <w:bCs/>
+          <w:color w:val="000000"/>
+        </w:rPr>
+        <w:t>Họ và tên: Nguyễn Minh Sơn</w:t>
+      </w:r>
+    </w:p>
+    <w:p>
+      <w:pPr>
+        <w:spacing w:after="0" w:line="240" w:lineRule="auto"/>
+        <w:rPr>
+          <w:rFonts w:ascii="Times New Roman" w:eastAsia="Times New Roman" w:hAnsi="Times New Roman" w:cs="Times New Roman"/>
+          <w:sz w:val="24"/>
+          <w:szCs w:val="24"/>
+        </w:rPr>
+      </w:pPr>
+      <w:r>
+        <w:rPr>
+          <w:rFonts w:ascii="Arial" w:eastAsia="Times New Roman" w:hAnsi="Arial" w:cs="Arial"/>
+          <w:b/>
+          <w:bCs/>
+          <w:color w:val="000000"/>
+        </w:rPr>
+        <w:t>MSSV: 20110713</w:t>
+      </w:r>
+    </w:p>
+    <w:p>
+      <w:pPr>
+        <w:spacing w:after="0" w:line="240" w:lineRule="auto"/>
+        <w:rPr>
+          <w:rFonts w:ascii="Times New Roman" w:eastAsia="Times New Roman" w:hAnsi="Times New Roman" w:cs="Times New Roman"/>
+          <w:sz w:val="24"/>
+          <w:szCs w:val="24"/>
+        </w:rPr>
+      </w:pPr>
+    </w:p>
+    <w:p>
+      <w:pPr>
+        <w:spacing w:after="0" w:line="240" w:lineRule="auto"/>
+        <w:rPr>
+          <w:rFonts w:ascii="Times New Roman" w:eastAsia="Times New Roman" w:hAnsi="Times New Roman" w:cs="Times New Roman"/>
+          <w:sz w:val="24"/>
+          <w:szCs w:val="24"/>
+        </w:rPr>
+      </w:pPr>
+      <w:r>
+        <w:rPr>
+          <w:rFonts w:ascii="Arial" w:eastAsia="Times New Roman" w:hAnsi="Arial" w:cs="Arial"/>
+          <w:b/>
+          <w:bCs/>
+          <w:color w:val="000000"/>
+        </w:rPr>
+        <w:t>Milestone 2</w:t>
+      </w:r>
+    </w:p>
+    <w:p>
+      <w:pPr>
+        <w:spacing w:line="240" w:lineRule="auto"/>
+        <w:rPr>
+          <w:rFonts w:ascii="Times New Roman" w:hAnsi="Times New Roman" w:cs="Times New Roman"/>
+          <w:b/>
+          <w:bCs/>
+          <w:sz w:val="28"/>
+          <w:szCs w:val="28"/>
+        </w:rPr>
+      </w:pPr>
+    </w:p>
     <w:p>
       <w:pPr>
         <w:spacing w:line="240" w:lineRule="auto"/>
@@ -79,7 +206,15 @@
                 <w:sz w:val="28"/>
                 <w:szCs w:val="28"/>
               </w:rPr>
-              <w:t>UC-1</w:t>
+              <w:t>UC-</w:t>
+            </w:r>
+            <w:r>
+              <w:rPr>
+                <w:rFonts w:ascii="Times New Roman" w:hAnsi="Times New Roman" w:cs="Times New Roman"/>
+                <w:sz w:val="28"/>
+                <w:szCs w:val="28"/>
+              </w:rPr>
+              <w:t>4</w:t>
             </w:r>
           </w:p>
         </w:tc>
@@ -1595,6 +1730,22 @@
       </w:tblBorders>
     </w:tblPr>
   </w:style>
+  <w:style w:type="paragraph" w:styleId="NormalWeb">
+    <w:name w:val="Normal (Web)"/>
+    <w:basedOn w:val="Normal"/>
+    <w:uiPriority w:val="99"/>
+    <w:semiHidden/>
+    <w:unhideWhenUsed/>
+    <w:rsid w:val="00ED3E63"/>
+    <w:pPr>
+      <w:spacing w:before="100" w:beforeAutospacing="1" w:after="100" w:afterAutospacing="1" w:line="240" w:lineRule="auto"/>
+    </w:pPr>
+    <w:rPr>
+      <w:rFonts w:ascii="Times New Roman" w:eastAsia="Times New Roman" w:hAnsi="Times New Roman" w:cs="Times New Roman"/>
+      <w:sz w:val="24"/>
+      <w:szCs w:val="24"/>
+    </w:rPr>
+  </w:style>
 </w:styles>
 </file>
 

</xml_diff>

<commit_message>
add Task2 3 4 5 6 7
</commit_message>
<xml_diff>
--- a/Report/Week2/Son/Task1_.docx
+++ b/Report/Week2/Son/Task1_.docx
@@ -2,6 +2,133 @@
 <file path=word/document.xml><?xml version="1.0" encoding="utf-8"?>
 <w:document xmlns:wpc="http://schemas.microsoft.com/office/word/2010/wordprocessingCanvas" xmlns:cx="http://schemas.microsoft.com/office/drawing/2014/chartex" xmlns:cx1="http://schemas.microsoft.com/office/drawing/2015/9/8/chartex" xmlns:cx2="http://schemas.microsoft.com/office/drawing/2015/10/21/chartex" xmlns:cx3="http://schemas.microsoft.com/office/drawing/2016/5/9/chartex" xmlns:cx4="http://schemas.microsoft.com/office/drawing/2016/5/10/chartex" xmlns:cx5="http://schemas.microsoft.com/office/drawing/2016/5/11/chartex" xmlns:cx6="http://schemas.microsoft.com/office/drawing/2016/5/12/chartex" xmlns:cx7="http://schemas.microsoft.com/office/drawing/2016/5/13/chartex" xmlns:cx8="http://schemas.microsoft.com/office/drawing/2016/5/14/chartex" xmlns:mc="http://schemas.openxmlformats.org/markup-compatibility/2006" xmlns:aink="http://schemas.microsoft.com/office/drawing/2016/ink" xmlns:am3d="http://schemas.microsoft.com/office/drawing/2017/model3d" xmlns:o="urn:schemas-microsoft-com:office:office" xmlns:oel="http://schemas.microsoft.com/office/2019/extlst" xmlns:r="http://schemas.openxmlformats.org/officeDocument/2006/relationships" xmlns:m="http://schemas.openxmlformats.org/officeDocument/2006/math" xmlns:v="urn:schemas-microsoft-com:vml" xmlns:wp14="http://schemas.microsoft.com/office/word/2010/wordprocessingDrawing" xmlns:wp="http://schemas.openxmlformats.org/drawingml/2006/wordprocessingDrawing" xmlns:w10="urn:schemas-microsoft-com:office:word" xmlns:w="http://schemas.openxmlformats.org/wordprocessingml/2006/main" xmlns:w14="http://schemas.microsoft.com/office/word/2010/wordml" xmlns:w15="http://schemas.microsoft.com/office/word/2012/wordml" xmlns:w16cex="http://schemas.microsoft.com/office/word/2018/wordml/cex" xmlns:w16cid="http://schemas.microsoft.com/office/word/2016/wordml/cid" xmlns:w16="http://schemas.microsoft.com/office/word/2018/wordml" xmlns:w16sdtdh="http://schemas.microsoft.com/office/word/2020/wordml/sdtdatahash" xmlns:w16se="http://schemas.microsoft.com/office/word/2015/wordml/symex" xmlns:wpg="http://schemas.microsoft.com/office/word/2010/wordprocessingGroup" xmlns:wpi="http://schemas.microsoft.com/office/word/2010/wordprocessingInk" xmlns:wne="http://schemas.microsoft.com/office/word/2006/wordml" xmlns:wps="http://schemas.microsoft.com/office/word/2010/wordprocessingShape" mc:Ignorable="w14 w15 w16se w16cid w16 w16cex w16sdtdh wp14">
   <w:body>
+    <w:p>
+      <w:pPr>
+        <w:spacing w:after="0" w:line="240" w:lineRule="auto"/>
+        <w:rPr>
+          <w:rFonts w:ascii="Times New Roman" w:eastAsia="Times New Roman" w:hAnsi="Times New Roman" w:cs="Times New Roman"/>
+          <w:sz w:val="24"/>
+          <w:szCs w:val="24"/>
+        </w:rPr>
+      </w:pPr>
+      <w:r>
+        <w:rPr>
+          <w:rFonts w:ascii="Arial" w:eastAsia="Times New Roman" w:hAnsi="Arial" w:cs="Arial"/>
+          <w:b/>
+          <w:bCs/>
+          <w:color w:val="000000"/>
+        </w:rPr>
+        <w:t>Nhóm 23 </w:t>
+      </w:r>
+    </w:p>
+    <w:p>
+      <w:pPr>
+        <w:spacing w:after="0" w:line="240" w:lineRule="auto"/>
+        <w:rPr>
+          <w:rFonts w:ascii="Times New Roman" w:eastAsia="Times New Roman" w:hAnsi="Times New Roman" w:cs="Times New Roman"/>
+          <w:sz w:val="24"/>
+          <w:szCs w:val="24"/>
+        </w:rPr>
+      </w:pPr>
+      <w:r>
+        <w:rPr>
+          <w:rFonts w:ascii="Arial" w:eastAsia="Times New Roman" w:hAnsi="Arial" w:cs="Arial"/>
+          <w:b/>
+          <w:bCs/>
+          <w:color w:val="000000"/>
+        </w:rPr>
+        <w:t>Đề tài: Phát triển service xử lý và lưu trữ video</w:t>
+      </w:r>
+    </w:p>
+    <w:p>
+      <w:pPr>
+        <w:spacing w:after="0" w:line="240" w:lineRule="auto"/>
+        <w:rPr>
+          <w:rFonts w:ascii="Times New Roman" w:eastAsia="Times New Roman" w:hAnsi="Times New Roman" w:cs="Times New Roman"/>
+          <w:sz w:val="24"/>
+          <w:szCs w:val="24"/>
+        </w:rPr>
+      </w:pPr>
+    </w:p>
+    <w:p>
+      <w:pPr>
+        <w:spacing w:after="0" w:line="240" w:lineRule="auto"/>
+        <w:rPr>
+          <w:rFonts w:ascii="Times New Roman" w:eastAsia="Times New Roman" w:hAnsi="Times New Roman" w:cs="Times New Roman"/>
+          <w:sz w:val="24"/>
+          <w:szCs w:val="24"/>
+        </w:rPr>
+      </w:pPr>
+      <w:r>
+        <w:rPr>
+          <w:rFonts w:ascii="Arial" w:eastAsia="Times New Roman" w:hAnsi="Arial" w:cs="Arial"/>
+          <w:b/>
+          <w:bCs/>
+          <w:color w:val="000000"/>
+        </w:rPr>
+        <w:t>Họ và tên: Nguyễn Minh Sơn</w:t>
+      </w:r>
+    </w:p>
+    <w:p>
+      <w:pPr>
+        <w:spacing w:after="0" w:line="240" w:lineRule="auto"/>
+        <w:rPr>
+          <w:rFonts w:ascii="Times New Roman" w:eastAsia="Times New Roman" w:hAnsi="Times New Roman" w:cs="Times New Roman"/>
+          <w:sz w:val="24"/>
+          <w:szCs w:val="24"/>
+        </w:rPr>
+      </w:pPr>
+      <w:r>
+        <w:rPr>
+          <w:rFonts w:ascii="Arial" w:eastAsia="Times New Roman" w:hAnsi="Arial" w:cs="Arial"/>
+          <w:b/>
+          <w:bCs/>
+          <w:color w:val="000000"/>
+        </w:rPr>
+        <w:t>MSSV: 20110713</w:t>
+      </w:r>
+    </w:p>
+    <w:p>
+      <w:pPr>
+        <w:spacing w:after="0" w:line="240" w:lineRule="auto"/>
+        <w:rPr>
+          <w:rFonts w:ascii="Times New Roman" w:eastAsia="Times New Roman" w:hAnsi="Times New Roman" w:cs="Times New Roman"/>
+          <w:sz w:val="24"/>
+          <w:szCs w:val="24"/>
+        </w:rPr>
+      </w:pPr>
+    </w:p>
+    <w:p>
+      <w:pPr>
+        <w:spacing w:after="0" w:line="240" w:lineRule="auto"/>
+        <w:rPr>
+          <w:rFonts w:ascii="Times New Roman" w:eastAsia="Times New Roman" w:hAnsi="Times New Roman" w:cs="Times New Roman"/>
+          <w:sz w:val="24"/>
+          <w:szCs w:val="24"/>
+        </w:rPr>
+      </w:pPr>
+      <w:r>
+        <w:rPr>
+          <w:rFonts w:ascii="Arial" w:eastAsia="Times New Roman" w:hAnsi="Arial" w:cs="Arial"/>
+          <w:b/>
+          <w:bCs/>
+          <w:color w:val="000000"/>
+        </w:rPr>
+        <w:t>Milestone 2</w:t>
+      </w:r>
+    </w:p>
+    <w:p>
+      <w:pPr>
+        <w:spacing w:line="240" w:lineRule="auto"/>
+        <w:rPr>
+          <w:rFonts w:ascii="Times New Roman" w:hAnsi="Times New Roman" w:cs="Times New Roman"/>
+          <w:b/>
+          <w:bCs/>
+          <w:sz w:val="28"/>
+          <w:szCs w:val="28"/>
+        </w:rPr>
+      </w:pPr>
+    </w:p>
     <w:p>
       <w:pPr>
         <w:spacing w:line="240" w:lineRule="auto"/>
@@ -1595,6 +1722,22 @@
       </w:tblBorders>
     </w:tblPr>
   </w:style>
+  <w:style w:type="paragraph" w:styleId="NormalWeb">
+    <w:name w:val="Normal (Web)"/>
+    <w:basedOn w:val="Normal"/>
+    <w:uiPriority w:val="99"/>
+    <w:semiHidden/>
+    <w:unhideWhenUsed/>
+    <w:rsid w:val="00ED3E63"/>
+    <w:pPr>
+      <w:spacing w:before="100" w:beforeAutospacing="1" w:after="100" w:afterAutospacing="1" w:line="240" w:lineRule="auto"/>
+    </w:pPr>
+    <w:rPr>
+      <w:rFonts w:ascii="Times New Roman" w:eastAsia="Times New Roman" w:hAnsi="Times New Roman" w:cs="Times New Roman"/>
+      <w:sz w:val="24"/>
+      <w:szCs w:val="24"/>
+    </w:rPr>
+  </w:style>
 </w:styles>
 </file>
 

</xml_diff>